<commit_message>
topics remaining: intro, conclusion, modeling
</commit_message>
<xml_diff>
--- a/Report_Hotel_Cancellations.docx
+++ b/Report_Hotel_Cancellations.docx
@@ -6,8 +6,13 @@
       <w:pPr>
         <w:pStyle w:val="Ttulo1"/>
       </w:pPr>
-      <w:r>
-        <w:t xml:space="preserve">Table of contents: </w:t>
+      <w:bookmarkStart w:id="0" w:name="_Toc98685038"/>
+      <w:r>
+        <w:t>Table of contents:</w:t>
+      </w:r>
+      <w:bookmarkEnd w:id="0"/>
+      <w:r>
+        <w:t xml:space="preserve"> </w:t>
       </w:r>
     </w:p>
     <w:p/>
@@ -23,13 +28,14 @@
       <w:sdtContent>
         <w:p>
           <w:pPr>
+            <w:pStyle w:val="Sumrio1"/>
             <w:tabs>
-              <w:tab w:val="right" w:pos="8503"/>
+              <w:tab w:val="right" w:pos="8494"/>
             </w:tabs>
-            <w:spacing w:before="80" w:line="240" w:lineRule="auto"/>
             <w:rPr>
-              <w:b/>
-              <w:color w:val="000000"/>
+              <w:rFonts w:asciiTheme="minorHAnsi" w:eastAsiaTheme="minorEastAsia" w:hAnsiTheme="minorHAnsi" w:cstheme="minorBidi"/>
+              <w:noProof/>
+              <w:lang w:val="pt-BR"/>
             </w:rPr>
           </w:pPr>
           <w:r>
@@ -41,468 +47,833 @@
           <w:r>
             <w:fldChar w:fldCharType="separate"/>
           </w:r>
-          <w:hyperlink w:anchor="_heading=h.qdj7uwcq3ek6">
-            <w:r>
-              <w:rPr>
-                <w:b/>
-                <w:color w:val="000000"/>
-              </w:rPr>
-              <w:t>Introduction:</w:t>
+          <w:hyperlink w:anchor="_Toc98685038" w:history="1">
+            <w:r>
+              <w:rPr>
+                <w:rStyle w:val="Hyperlink"/>
+                <w:noProof/>
+              </w:rPr>
+              <w:t>Table of contents:</w:t>
+            </w:r>
+            <w:r>
+              <w:rPr>
+                <w:noProof/>
+                <w:webHidden/>
+              </w:rPr>
+              <w:tab/>
+            </w:r>
+            <w:r>
+              <w:rPr>
+                <w:noProof/>
+                <w:webHidden/>
+              </w:rPr>
+              <w:fldChar w:fldCharType="begin"/>
+            </w:r>
+            <w:r>
+              <w:rPr>
+                <w:noProof/>
+                <w:webHidden/>
+              </w:rPr>
+              <w:instrText xml:space="preserve"> PAGEREF _Toc98685038 \h </w:instrText>
+            </w:r>
+            <w:r>
+              <w:rPr>
+                <w:noProof/>
+                <w:webHidden/>
+              </w:rPr>
+            </w:r>
+            <w:r>
+              <w:rPr>
+                <w:noProof/>
+                <w:webHidden/>
+              </w:rPr>
+              <w:fldChar w:fldCharType="separate"/>
+            </w:r>
+            <w:r>
+              <w:rPr>
+                <w:noProof/>
+                <w:webHidden/>
+              </w:rPr>
+              <w:t>1</w:t>
+            </w:r>
+            <w:r>
+              <w:rPr>
+                <w:noProof/>
+                <w:webHidden/>
+              </w:rPr>
+              <w:fldChar w:fldCharType="end"/>
             </w:r>
           </w:hyperlink>
-          <w:r>
-            <w:rPr>
-              <w:b/>
-              <w:color w:val="000000"/>
-            </w:rPr>
-            <w:tab/>
-          </w:r>
-          <w:r>
-            <w:fldChar w:fldCharType="begin"/>
-          </w:r>
-          <w:r>
-            <w:instrText xml:space="preserve"> PAGEREF _heading=h.qdj7uwcq3ek6 \h </w:instrText>
-          </w:r>
-          <w:r>
-            <w:fldChar w:fldCharType="separate"/>
-          </w:r>
-          <w:r>
-            <w:rPr>
-              <w:b/>
-              <w:color w:val="000000"/>
-            </w:rPr>
-            <w:t>2</w:t>
-          </w:r>
-          <w:r>
-            <w:fldChar w:fldCharType="end"/>
-          </w:r>
         </w:p>
         <w:p>
           <w:pPr>
+            <w:pStyle w:val="Sumrio1"/>
             <w:tabs>
-              <w:tab w:val="right" w:pos="8503"/>
+              <w:tab w:val="right" w:pos="8494"/>
             </w:tabs>
-            <w:spacing w:before="200" w:line="240" w:lineRule="auto"/>
             <w:rPr>
-              <w:b/>
-              <w:color w:val="000000"/>
+              <w:rFonts w:asciiTheme="minorHAnsi" w:eastAsiaTheme="minorEastAsia" w:hAnsiTheme="minorHAnsi" w:cstheme="minorBidi"/>
+              <w:noProof/>
+              <w:lang w:val="pt-BR"/>
             </w:rPr>
           </w:pPr>
-          <w:hyperlink w:anchor="_heading=h.dnwd1k8fzkqe">
-            <w:r>
-              <w:rPr>
-                <w:b/>
-                <w:color w:val="000000"/>
-              </w:rPr>
-              <w:t>1 – Business Understanding</w:t>
+          <w:hyperlink w:anchor="_Toc98685039" w:history="1">
+            <w:r>
+              <w:rPr>
+                <w:rStyle w:val="Hyperlink"/>
+                <w:noProof/>
+              </w:rPr>
+              <w:t>Introduction:</w:t>
+            </w:r>
+            <w:r>
+              <w:rPr>
+                <w:noProof/>
+                <w:webHidden/>
+              </w:rPr>
+              <w:tab/>
+            </w:r>
+            <w:r>
+              <w:rPr>
+                <w:noProof/>
+                <w:webHidden/>
+              </w:rPr>
+              <w:fldChar w:fldCharType="begin"/>
+            </w:r>
+            <w:r>
+              <w:rPr>
+                <w:noProof/>
+                <w:webHidden/>
+              </w:rPr>
+              <w:instrText xml:space="preserve"> PAGEREF _Toc98685039 \h </w:instrText>
+            </w:r>
+            <w:r>
+              <w:rPr>
+                <w:noProof/>
+                <w:webHidden/>
+              </w:rPr>
+            </w:r>
+            <w:r>
+              <w:rPr>
+                <w:noProof/>
+                <w:webHidden/>
+              </w:rPr>
+              <w:fldChar w:fldCharType="separate"/>
+            </w:r>
+            <w:r>
+              <w:rPr>
+                <w:noProof/>
+                <w:webHidden/>
+              </w:rPr>
+              <w:t>2</w:t>
+            </w:r>
+            <w:r>
+              <w:rPr>
+                <w:noProof/>
+                <w:webHidden/>
+              </w:rPr>
+              <w:fldChar w:fldCharType="end"/>
             </w:r>
           </w:hyperlink>
-          <w:r>
-            <w:rPr>
-              <w:b/>
-              <w:color w:val="000000"/>
-            </w:rPr>
-            <w:tab/>
-          </w:r>
-          <w:r>
-            <w:fldChar w:fldCharType="begin"/>
-          </w:r>
-          <w:r>
-            <w:instrText xml:space="preserve"> PAGEREF _heading=h.dnwd1k8fzkqe \h </w:instrText>
-          </w:r>
-          <w:r>
-            <w:fldChar w:fldCharType="separate"/>
-          </w:r>
-          <w:r>
-            <w:rPr>
-              <w:b/>
-              <w:color w:val="000000"/>
-            </w:rPr>
-            <w:t>2</w:t>
-          </w:r>
-          <w:r>
-            <w:fldChar w:fldCharType="end"/>
-          </w:r>
         </w:p>
         <w:p>
           <w:pPr>
+            <w:pStyle w:val="Sumrio1"/>
             <w:tabs>
-              <w:tab w:val="right" w:pos="8503"/>
+              <w:tab w:val="right" w:pos="8494"/>
             </w:tabs>
-            <w:spacing w:before="200" w:line="240" w:lineRule="auto"/>
             <w:rPr>
-              <w:b/>
-              <w:color w:val="000000"/>
+              <w:rFonts w:asciiTheme="minorHAnsi" w:eastAsiaTheme="minorEastAsia" w:hAnsiTheme="minorHAnsi" w:cstheme="minorBidi"/>
+              <w:noProof/>
+              <w:lang w:val="pt-BR"/>
             </w:rPr>
           </w:pPr>
-          <w:hyperlink w:anchor="_heading=h.ic4bs6y00c7d">
-            <w:r>
-              <w:rPr>
-                <w:b/>
-                <w:color w:val="000000"/>
-              </w:rPr>
-              <w:t>2 – Data Understanding</w:t>
+          <w:hyperlink w:anchor="_Toc98685040" w:history="1">
+            <w:r>
+              <w:rPr>
+                <w:rStyle w:val="Hyperlink"/>
+                <w:noProof/>
+              </w:rPr>
+              <w:t>1 – Business Understanding</w:t>
+            </w:r>
+            <w:r>
+              <w:rPr>
+                <w:noProof/>
+                <w:webHidden/>
+              </w:rPr>
+              <w:tab/>
+            </w:r>
+            <w:r>
+              <w:rPr>
+                <w:noProof/>
+                <w:webHidden/>
+              </w:rPr>
+              <w:fldChar w:fldCharType="begin"/>
+            </w:r>
+            <w:r>
+              <w:rPr>
+                <w:noProof/>
+                <w:webHidden/>
+              </w:rPr>
+              <w:instrText xml:space="preserve"> PAGEREF _Toc98685040 \h </w:instrText>
+            </w:r>
+            <w:r>
+              <w:rPr>
+                <w:noProof/>
+                <w:webHidden/>
+              </w:rPr>
+            </w:r>
+            <w:r>
+              <w:rPr>
+                <w:noProof/>
+                <w:webHidden/>
+              </w:rPr>
+              <w:fldChar w:fldCharType="separate"/>
+            </w:r>
+            <w:r>
+              <w:rPr>
+                <w:noProof/>
+                <w:webHidden/>
+              </w:rPr>
+              <w:t>2</w:t>
+            </w:r>
+            <w:r>
+              <w:rPr>
+                <w:noProof/>
+                <w:webHidden/>
+              </w:rPr>
+              <w:fldChar w:fldCharType="end"/>
             </w:r>
           </w:hyperlink>
-          <w:r>
-            <w:rPr>
-              <w:b/>
-              <w:color w:val="000000"/>
-            </w:rPr>
-            <w:tab/>
-          </w:r>
-          <w:r>
-            <w:fldChar w:fldCharType="begin"/>
-          </w:r>
-          <w:r>
-            <w:instrText xml:space="preserve"> PAGEREF _heading=h.ic4bs6y00c7d \h </w:instrText>
-          </w:r>
-          <w:r>
-            <w:fldChar w:fldCharType="separate"/>
-          </w:r>
-          <w:r>
-            <w:rPr>
-              <w:b/>
-              <w:color w:val="000000"/>
-            </w:rPr>
-            <w:t>2</w:t>
-          </w:r>
-          <w:r>
-            <w:fldChar w:fldCharType="end"/>
-          </w:r>
         </w:p>
         <w:p>
           <w:pPr>
+            <w:pStyle w:val="Sumrio1"/>
             <w:tabs>
-              <w:tab w:val="right" w:pos="8503"/>
+              <w:tab w:val="right" w:pos="8494"/>
             </w:tabs>
-            <w:spacing w:before="200" w:line="240" w:lineRule="auto"/>
             <w:rPr>
-              <w:b/>
-              <w:color w:val="000000"/>
+              <w:rFonts w:asciiTheme="minorHAnsi" w:eastAsiaTheme="minorEastAsia" w:hAnsiTheme="minorHAnsi" w:cstheme="minorBidi"/>
+              <w:noProof/>
+              <w:lang w:val="pt-BR"/>
             </w:rPr>
           </w:pPr>
-          <w:hyperlink w:anchor="_heading=h.91j3bklrpqad">
-            <w:r>
-              <w:rPr>
-                <w:b/>
-                <w:color w:val="000000"/>
-              </w:rPr>
-              <w:t>3 – Data Preparatio</w:t>
-            </w:r>
-            <w:r>
-              <w:rPr>
-                <w:b/>
-                <w:color w:val="000000"/>
-              </w:rPr>
-              <w:t>n</w:t>
+          <w:hyperlink w:anchor="_Toc98685041" w:history="1">
+            <w:r>
+              <w:rPr>
+                <w:rStyle w:val="Hyperlink"/>
+                <w:noProof/>
+              </w:rPr>
+              <w:t>2 – Data Understanding</w:t>
+            </w:r>
+            <w:r>
+              <w:rPr>
+                <w:noProof/>
+                <w:webHidden/>
+              </w:rPr>
+              <w:tab/>
+            </w:r>
+            <w:r>
+              <w:rPr>
+                <w:noProof/>
+                <w:webHidden/>
+              </w:rPr>
+              <w:fldChar w:fldCharType="begin"/>
+            </w:r>
+            <w:r>
+              <w:rPr>
+                <w:noProof/>
+                <w:webHidden/>
+              </w:rPr>
+              <w:instrText xml:space="preserve"> PAGEREF _Toc98685041 \h </w:instrText>
+            </w:r>
+            <w:r>
+              <w:rPr>
+                <w:noProof/>
+                <w:webHidden/>
+              </w:rPr>
+            </w:r>
+            <w:r>
+              <w:rPr>
+                <w:noProof/>
+                <w:webHidden/>
+              </w:rPr>
+              <w:fldChar w:fldCharType="separate"/>
+            </w:r>
+            <w:r>
+              <w:rPr>
+                <w:noProof/>
+                <w:webHidden/>
+              </w:rPr>
+              <w:t>2</w:t>
+            </w:r>
+            <w:r>
+              <w:rPr>
+                <w:noProof/>
+                <w:webHidden/>
+              </w:rPr>
+              <w:fldChar w:fldCharType="end"/>
             </w:r>
           </w:hyperlink>
-          <w:r>
-            <w:rPr>
-              <w:b/>
-              <w:color w:val="000000"/>
-            </w:rPr>
-            <w:tab/>
-          </w:r>
-          <w:r>
-            <w:fldChar w:fldCharType="begin"/>
-          </w:r>
-          <w:r>
-            <w:instrText xml:space="preserve"> PAGEREF _heading=h.91j3bklrpqad \h </w:instrText>
-          </w:r>
-          <w:r>
-            <w:fldChar w:fldCharType="separate"/>
-          </w:r>
-          <w:r>
-            <w:rPr>
-              <w:b/>
-              <w:color w:val="000000"/>
-            </w:rPr>
-            <w:t>2</w:t>
-          </w:r>
-          <w:r>
-            <w:fldChar w:fldCharType="end"/>
-          </w:r>
         </w:p>
         <w:p>
           <w:pPr>
+            <w:pStyle w:val="Sumrio1"/>
             <w:tabs>
-              <w:tab w:val="right" w:pos="8503"/>
+              <w:tab w:val="right" w:pos="8494"/>
             </w:tabs>
-            <w:spacing w:before="60" w:line="240" w:lineRule="auto"/>
-            <w:ind w:left="360"/>
             <w:rPr>
-              <w:color w:val="000000"/>
+              <w:rFonts w:asciiTheme="minorHAnsi" w:eastAsiaTheme="minorEastAsia" w:hAnsiTheme="minorHAnsi" w:cstheme="minorBidi"/>
+              <w:noProof/>
+              <w:lang w:val="pt-BR"/>
             </w:rPr>
           </w:pPr>
-          <w:hyperlink w:anchor="_heading=h.z9jhkcyslkq4">
-            <w:r>
-              <w:rPr>
-                <w:color w:val="000000"/>
-              </w:rPr>
-              <w:t>3.1 – Data Preprocessing</w:t>
+          <w:hyperlink w:anchor="_Toc98685042" w:history="1">
+            <w:r>
+              <w:rPr>
+                <w:rStyle w:val="Hyperlink"/>
+                <w:noProof/>
+              </w:rPr>
+              <w:t>3 – Data Preparation</w:t>
+            </w:r>
+            <w:r>
+              <w:rPr>
+                <w:noProof/>
+                <w:webHidden/>
+              </w:rPr>
+              <w:tab/>
+            </w:r>
+            <w:r>
+              <w:rPr>
+                <w:noProof/>
+                <w:webHidden/>
+              </w:rPr>
+              <w:fldChar w:fldCharType="begin"/>
+            </w:r>
+            <w:r>
+              <w:rPr>
+                <w:noProof/>
+                <w:webHidden/>
+              </w:rPr>
+              <w:instrText xml:space="preserve"> PAGEREF _Toc98685042 \h </w:instrText>
+            </w:r>
+            <w:r>
+              <w:rPr>
+                <w:noProof/>
+                <w:webHidden/>
+              </w:rPr>
+            </w:r>
+            <w:r>
+              <w:rPr>
+                <w:noProof/>
+                <w:webHidden/>
+              </w:rPr>
+              <w:fldChar w:fldCharType="separate"/>
+            </w:r>
+            <w:r>
+              <w:rPr>
+                <w:noProof/>
+                <w:webHidden/>
+              </w:rPr>
+              <w:t>3</w:t>
+            </w:r>
+            <w:r>
+              <w:rPr>
+                <w:noProof/>
+                <w:webHidden/>
+              </w:rPr>
+              <w:fldChar w:fldCharType="end"/>
             </w:r>
           </w:hyperlink>
-          <w:r>
-            <w:rPr>
-              <w:color w:val="000000"/>
-            </w:rPr>
-            <w:tab/>
-          </w:r>
-          <w:r>
-            <w:fldChar w:fldCharType="begin"/>
-          </w:r>
-          <w:r>
-            <w:instrText xml:space="preserve"> PAGEREF _heading=h.z9jhkcyslkq4 \h </w:instrText>
-          </w:r>
-          <w:r>
-            <w:fldChar w:fldCharType="separate"/>
-          </w:r>
-          <w:r>
-            <w:rPr>
-              <w:color w:val="000000"/>
-            </w:rPr>
-            <w:t>2</w:t>
-          </w:r>
-          <w:r>
-            <w:fldChar w:fldCharType="end"/>
-          </w:r>
         </w:p>
         <w:p>
           <w:pPr>
+            <w:pStyle w:val="Sumrio2"/>
             <w:tabs>
-              <w:tab w:val="right" w:pos="8503"/>
+              <w:tab w:val="right" w:pos="8494"/>
             </w:tabs>
-            <w:spacing w:before="60" w:line="240" w:lineRule="auto"/>
-            <w:ind w:left="360"/>
             <w:rPr>
-              <w:color w:val="000000"/>
+              <w:rFonts w:asciiTheme="minorHAnsi" w:eastAsiaTheme="minorEastAsia" w:hAnsiTheme="minorHAnsi" w:cstheme="minorBidi"/>
+              <w:noProof/>
+              <w:lang w:val="pt-BR"/>
             </w:rPr>
           </w:pPr>
-          <w:hyperlink w:anchor="_heading=h.sa4p9ync6avc">
-            <w:r>
-              <w:rPr>
-                <w:color w:val="000000"/>
-              </w:rPr>
-              <w:t>3.2 – Feature Selection</w:t>
+          <w:hyperlink w:anchor="_Toc98685043" w:history="1">
+            <w:r>
+              <w:rPr>
+                <w:rStyle w:val="Hyperlink"/>
+                <w:noProof/>
+              </w:rPr>
+              <w:t>3.1 – Data Visualization and Preprocessing</w:t>
+            </w:r>
+            <w:r>
+              <w:rPr>
+                <w:noProof/>
+                <w:webHidden/>
+              </w:rPr>
+              <w:tab/>
+            </w:r>
+            <w:r>
+              <w:rPr>
+                <w:noProof/>
+                <w:webHidden/>
+              </w:rPr>
+              <w:fldChar w:fldCharType="begin"/>
+            </w:r>
+            <w:r>
+              <w:rPr>
+                <w:noProof/>
+                <w:webHidden/>
+              </w:rPr>
+              <w:instrText xml:space="preserve"> PAGEREF _Toc98685043 \h </w:instrText>
+            </w:r>
+            <w:r>
+              <w:rPr>
+                <w:noProof/>
+                <w:webHidden/>
+              </w:rPr>
+            </w:r>
+            <w:r>
+              <w:rPr>
+                <w:noProof/>
+                <w:webHidden/>
+              </w:rPr>
+              <w:fldChar w:fldCharType="separate"/>
+            </w:r>
+            <w:r>
+              <w:rPr>
+                <w:noProof/>
+                <w:webHidden/>
+              </w:rPr>
+              <w:t>3</w:t>
+            </w:r>
+            <w:r>
+              <w:rPr>
+                <w:noProof/>
+                <w:webHidden/>
+              </w:rPr>
+              <w:fldChar w:fldCharType="end"/>
             </w:r>
           </w:hyperlink>
-          <w:r>
-            <w:rPr>
-              <w:color w:val="000000"/>
-            </w:rPr>
-            <w:tab/>
-          </w:r>
-          <w:r>
-            <w:fldChar w:fldCharType="begin"/>
-          </w:r>
-          <w:r>
-            <w:instrText xml:space="preserve"> PAGEREF _heading=h.sa4p9ync6avc \h </w:instrText>
-          </w:r>
-          <w:r>
-            <w:fldChar w:fldCharType="separate"/>
-          </w:r>
-          <w:r>
-            <w:rPr>
-              <w:color w:val="000000"/>
-            </w:rPr>
-            <w:t>3</w:t>
-          </w:r>
-          <w:r>
-            <w:fldChar w:fldCharType="end"/>
-          </w:r>
         </w:p>
         <w:p>
           <w:pPr>
+            <w:pStyle w:val="Sumrio2"/>
             <w:tabs>
-              <w:tab w:val="right" w:pos="8503"/>
+              <w:tab w:val="right" w:pos="8494"/>
             </w:tabs>
-            <w:spacing w:before="200" w:line="240" w:lineRule="auto"/>
             <w:rPr>
-              <w:b/>
-              <w:color w:val="000000"/>
+              <w:rFonts w:asciiTheme="minorHAnsi" w:eastAsiaTheme="minorEastAsia" w:hAnsiTheme="minorHAnsi" w:cstheme="minorBidi"/>
+              <w:noProof/>
+              <w:lang w:val="pt-BR"/>
             </w:rPr>
           </w:pPr>
-          <w:hyperlink w:anchor="_heading=h.30w3ha7q3drg">
-            <w:r>
-              <w:rPr>
-                <w:b/>
-                <w:color w:val="000000"/>
-              </w:rPr>
-              <w:t>4 - Modeling</w:t>
+          <w:hyperlink w:anchor="_Toc98685044" w:history="1">
+            <w:r>
+              <w:rPr>
+                <w:rStyle w:val="Hyperlink"/>
+                <w:noProof/>
+              </w:rPr>
+              <w:t>3.2 – Feature Selection</w:t>
+            </w:r>
+            <w:r>
+              <w:rPr>
+                <w:noProof/>
+                <w:webHidden/>
+              </w:rPr>
+              <w:tab/>
+            </w:r>
+            <w:r>
+              <w:rPr>
+                <w:noProof/>
+                <w:webHidden/>
+              </w:rPr>
+              <w:fldChar w:fldCharType="begin"/>
+            </w:r>
+            <w:r>
+              <w:rPr>
+                <w:noProof/>
+                <w:webHidden/>
+              </w:rPr>
+              <w:instrText xml:space="preserve"> PAGEREF _Toc98685044 \h </w:instrText>
+            </w:r>
+            <w:r>
+              <w:rPr>
+                <w:noProof/>
+                <w:webHidden/>
+              </w:rPr>
+            </w:r>
+            <w:r>
+              <w:rPr>
+                <w:noProof/>
+                <w:webHidden/>
+              </w:rPr>
+              <w:fldChar w:fldCharType="separate"/>
+            </w:r>
+            <w:r>
+              <w:rPr>
+                <w:noProof/>
+                <w:webHidden/>
+              </w:rPr>
+              <w:t>4</w:t>
+            </w:r>
+            <w:r>
+              <w:rPr>
+                <w:noProof/>
+                <w:webHidden/>
+              </w:rPr>
+              <w:fldChar w:fldCharType="end"/>
             </w:r>
           </w:hyperlink>
-          <w:r>
-            <w:rPr>
-              <w:b/>
-              <w:color w:val="000000"/>
-            </w:rPr>
-            <w:tab/>
-          </w:r>
-          <w:r>
-            <w:fldChar w:fldCharType="begin"/>
-          </w:r>
-          <w:r>
-            <w:instrText xml:space="preserve"> PAGEREF _heading=h.30w3ha7q3drg \h </w:instrText>
-          </w:r>
-          <w:r>
-            <w:fldChar w:fldCharType="separate"/>
-          </w:r>
-          <w:r>
-            <w:rPr>
-              <w:b/>
-              <w:color w:val="000000"/>
-            </w:rPr>
-            <w:t>4</w:t>
-          </w:r>
-          <w:r>
-            <w:fldChar w:fldCharType="end"/>
-          </w:r>
         </w:p>
         <w:p>
           <w:pPr>
+            <w:pStyle w:val="Sumrio1"/>
             <w:tabs>
-              <w:tab w:val="right" w:pos="8503"/>
+              <w:tab w:val="right" w:pos="8494"/>
             </w:tabs>
-            <w:spacing w:before="200" w:line="240" w:lineRule="auto"/>
             <w:rPr>
-              <w:b/>
-              <w:color w:val="000000"/>
+              <w:rFonts w:asciiTheme="minorHAnsi" w:eastAsiaTheme="minorEastAsia" w:hAnsiTheme="minorHAnsi" w:cstheme="minorBidi"/>
+              <w:noProof/>
+              <w:lang w:val="pt-BR"/>
             </w:rPr>
           </w:pPr>
-          <w:hyperlink w:anchor="_heading=h.fu3314o2g7bb">
-            <w:r>
-              <w:rPr>
-                <w:b/>
-                <w:color w:val="000000"/>
-              </w:rPr>
-              <w:t>5 - Evaluation</w:t>
+          <w:hyperlink w:anchor="_Toc98685045" w:history="1">
+            <w:r>
+              <w:rPr>
+                <w:rStyle w:val="Hyperlink"/>
+                <w:noProof/>
+              </w:rPr>
+              <w:t>4 - Modeling</w:t>
+            </w:r>
+            <w:r>
+              <w:rPr>
+                <w:noProof/>
+                <w:webHidden/>
+              </w:rPr>
+              <w:tab/>
+            </w:r>
+            <w:r>
+              <w:rPr>
+                <w:noProof/>
+                <w:webHidden/>
+              </w:rPr>
+              <w:fldChar w:fldCharType="begin"/>
+            </w:r>
+            <w:r>
+              <w:rPr>
+                <w:noProof/>
+                <w:webHidden/>
+              </w:rPr>
+              <w:instrText xml:space="preserve"> PAGEREF _Toc98685045 \h </w:instrText>
+            </w:r>
+            <w:r>
+              <w:rPr>
+                <w:noProof/>
+                <w:webHidden/>
+              </w:rPr>
+            </w:r>
+            <w:r>
+              <w:rPr>
+                <w:noProof/>
+                <w:webHidden/>
+              </w:rPr>
+              <w:fldChar w:fldCharType="separate"/>
+            </w:r>
+            <w:r>
+              <w:rPr>
+                <w:noProof/>
+                <w:webHidden/>
+              </w:rPr>
+              <w:t>5</w:t>
+            </w:r>
+            <w:r>
+              <w:rPr>
+                <w:noProof/>
+                <w:webHidden/>
+              </w:rPr>
+              <w:fldChar w:fldCharType="end"/>
             </w:r>
           </w:hyperlink>
-          <w:r>
-            <w:rPr>
-              <w:b/>
-              <w:color w:val="000000"/>
-            </w:rPr>
-            <w:tab/>
-          </w:r>
-          <w:r>
-            <w:fldChar w:fldCharType="begin"/>
-          </w:r>
-          <w:r>
-            <w:instrText xml:space="preserve"> PAGEREF _heading=h.fu3314o2g7bb \h </w:instrText>
-          </w:r>
-          <w:r>
-            <w:fldChar w:fldCharType="separate"/>
-          </w:r>
-          <w:r>
-            <w:rPr>
-              <w:b/>
-              <w:color w:val="000000"/>
-            </w:rPr>
-            <w:t>4</w:t>
-          </w:r>
-          <w:r>
-            <w:fldChar w:fldCharType="end"/>
-          </w:r>
         </w:p>
         <w:p>
           <w:pPr>
+            <w:pStyle w:val="Sumrio1"/>
             <w:tabs>
-              <w:tab w:val="right" w:pos="8503"/>
+              <w:tab w:val="right" w:pos="8494"/>
             </w:tabs>
-            <w:spacing w:before="200" w:line="240" w:lineRule="auto"/>
             <w:rPr>
-              <w:b/>
-              <w:color w:val="000000"/>
+              <w:rFonts w:asciiTheme="minorHAnsi" w:eastAsiaTheme="minorEastAsia" w:hAnsiTheme="minorHAnsi" w:cstheme="minorBidi"/>
+              <w:noProof/>
+              <w:lang w:val="pt-BR"/>
             </w:rPr>
           </w:pPr>
-          <w:hyperlink w:anchor="_heading=h.h18e4kilfyk9">
-            <w:r>
-              <w:rPr>
-                <w:b/>
-                <w:color w:val="000000"/>
-              </w:rPr>
-              <w:t>6 - Deployment</w:t>
+          <w:hyperlink w:anchor="_Toc98685046" w:history="1">
+            <w:r>
+              <w:rPr>
+                <w:rStyle w:val="Hyperlink"/>
+                <w:noProof/>
+              </w:rPr>
+              <w:t>5 - Evaluation</w:t>
+            </w:r>
+            <w:r>
+              <w:rPr>
+                <w:noProof/>
+                <w:webHidden/>
+              </w:rPr>
+              <w:tab/>
+            </w:r>
+            <w:r>
+              <w:rPr>
+                <w:noProof/>
+                <w:webHidden/>
+              </w:rPr>
+              <w:fldChar w:fldCharType="begin"/>
+            </w:r>
+            <w:r>
+              <w:rPr>
+                <w:noProof/>
+                <w:webHidden/>
+              </w:rPr>
+              <w:instrText xml:space="preserve"> PAGEREF _Toc98685046 \h </w:instrText>
+            </w:r>
+            <w:r>
+              <w:rPr>
+                <w:noProof/>
+                <w:webHidden/>
+              </w:rPr>
+            </w:r>
+            <w:r>
+              <w:rPr>
+                <w:noProof/>
+                <w:webHidden/>
+              </w:rPr>
+              <w:fldChar w:fldCharType="separate"/>
+            </w:r>
+            <w:r>
+              <w:rPr>
+                <w:noProof/>
+                <w:webHidden/>
+              </w:rPr>
+              <w:t>5</w:t>
+            </w:r>
+            <w:r>
+              <w:rPr>
+                <w:noProof/>
+                <w:webHidden/>
+              </w:rPr>
+              <w:fldChar w:fldCharType="end"/>
             </w:r>
           </w:hyperlink>
-          <w:r>
-            <w:rPr>
-              <w:b/>
-              <w:color w:val="000000"/>
-            </w:rPr>
-            <w:tab/>
-          </w:r>
-          <w:r>
-            <w:fldChar w:fldCharType="begin"/>
-          </w:r>
-          <w:r>
-            <w:instrText xml:space="preserve"> PAGEREF _heading=h.h18e4k</w:instrText>
-          </w:r>
-          <w:r>
-            <w:instrText xml:space="preserve">ilfyk9 \h </w:instrText>
-          </w:r>
-          <w:r>
-            <w:fldChar w:fldCharType="separate"/>
-          </w:r>
-          <w:r>
-            <w:rPr>
-              <w:b/>
-              <w:color w:val="000000"/>
-            </w:rPr>
-            <w:t>6</w:t>
-          </w:r>
-          <w:r>
-            <w:fldChar w:fldCharType="end"/>
-          </w:r>
         </w:p>
         <w:p>
           <w:pPr>
+            <w:pStyle w:val="Sumrio1"/>
             <w:tabs>
-              <w:tab w:val="right" w:pos="8503"/>
+              <w:tab w:val="right" w:pos="8494"/>
             </w:tabs>
-            <w:spacing w:before="200" w:line="240" w:lineRule="auto"/>
             <w:rPr>
-              <w:b/>
-              <w:color w:val="000000"/>
+              <w:rFonts w:asciiTheme="minorHAnsi" w:eastAsiaTheme="minorEastAsia" w:hAnsiTheme="minorHAnsi" w:cstheme="minorBidi"/>
+              <w:noProof/>
+              <w:lang w:val="pt-BR"/>
             </w:rPr>
           </w:pPr>
-          <w:hyperlink w:anchor="_heading=h.271ccs3p102w">
-            <w:r>
-              <w:rPr>
-                <w:b/>
-                <w:color w:val="000000"/>
+          <w:hyperlink w:anchor="_Toc98685047" w:history="1">
+            <w:r>
+              <w:rPr>
+                <w:rStyle w:val="Hyperlink"/>
+                <w:noProof/>
+              </w:rPr>
+              <w:t>6 - Deployment</w:t>
+            </w:r>
+            <w:r>
+              <w:rPr>
+                <w:noProof/>
+                <w:webHidden/>
+              </w:rPr>
+              <w:tab/>
+            </w:r>
+            <w:r>
+              <w:rPr>
+                <w:noProof/>
+                <w:webHidden/>
+              </w:rPr>
+              <w:fldChar w:fldCharType="begin"/>
+            </w:r>
+            <w:r>
+              <w:rPr>
+                <w:noProof/>
+                <w:webHidden/>
+              </w:rPr>
+              <w:instrText xml:space="preserve"> PAGEREF _Toc98685047 \h </w:instrText>
+            </w:r>
+            <w:r>
+              <w:rPr>
+                <w:noProof/>
+                <w:webHidden/>
+              </w:rPr>
+            </w:r>
+            <w:r>
+              <w:rPr>
+                <w:noProof/>
+                <w:webHidden/>
+              </w:rPr>
+              <w:fldChar w:fldCharType="separate"/>
+            </w:r>
+            <w:r>
+              <w:rPr>
+                <w:noProof/>
+                <w:webHidden/>
+              </w:rPr>
+              <w:t>5</w:t>
+            </w:r>
+            <w:r>
+              <w:rPr>
+                <w:noProof/>
+                <w:webHidden/>
+              </w:rPr>
+              <w:fldChar w:fldCharType="end"/>
+            </w:r>
+          </w:hyperlink>
+        </w:p>
+        <w:p>
+          <w:pPr>
+            <w:pStyle w:val="Sumrio1"/>
+            <w:tabs>
+              <w:tab w:val="right" w:pos="8494"/>
+            </w:tabs>
+            <w:rPr>
+              <w:rFonts w:asciiTheme="minorHAnsi" w:eastAsiaTheme="minorEastAsia" w:hAnsiTheme="minorHAnsi" w:cstheme="minorBidi"/>
+              <w:noProof/>
+              <w:lang w:val="pt-BR"/>
+            </w:rPr>
+          </w:pPr>
+          <w:hyperlink w:anchor="_Toc98685048" w:history="1">
+            <w:r>
+              <w:rPr>
+                <w:rStyle w:val="Hyperlink"/>
+                <w:noProof/>
               </w:rPr>
               <w:t>Conclusion:</w:t>
             </w:r>
+            <w:r>
+              <w:rPr>
+                <w:noProof/>
+                <w:webHidden/>
+              </w:rPr>
+              <w:tab/>
+            </w:r>
+            <w:r>
+              <w:rPr>
+                <w:noProof/>
+                <w:webHidden/>
+              </w:rPr>
+              <w:fldChar w:fldCharType="begin"/>
+            </w:r>
+            <w:r>
+              <w:rPr>
+                <w:noProof/>
+                <w:webHidden/>
+              </w:rPr>
+              <w:instrText xml:space="preserve"> PAGEREF _Toc98685048 \h </w:instrText>
+            </w:r>
+            <w:r>
+              <w:rPr>
+                <w:noProof/>
+                <w:webHidden/>
+              </w:rPr>
+            </w:r>
+            <w:r>
+              <w:rPr>
+                <w:noProof/>
+                <w:webHidden/>
+              </w:rPr>
+              <w:fldChar w:fldCharType="separate"/>
+            </w:r>
+            <w:r>
+              <w:rPr>
+                <w:noProof/>
+                <w:webHidden/>
+              </w:rPr>
+              <w:t>5</w:t>
+            </w:r>
+            <w:r>
+              <w:rPr>
+                <w:noProof/>
+                <w:webHidden/>
+              </w:rPr>
+              <w:fldChar w:fldCharType="end"/>
+            </w:r>
           </w:hyperlink>
-          <w:r>
+        </w:p>
+        <w:p>
+          <w:pPr>
+            <w:pStyle w:val="Sumrio1"/>
+            <w:tabs>
+              <w:tab w:val="right" w:pos="8494"/>
+            </w:tabs>
             <w:rPr>
-              <w:b/>
-              <w:color w:val="000000"/>
+              <w:rFonts w:asciiTheme="minorHAnsi" w:eastAsiaTheme="minorEastAsia" w:hAnsiTheme="minorHAnsi" w:cstheme="minorBidi"/>
+              <w:noProof/>
+              <w:lang w:val="pt-BR"/>
             </w:rPr>
-            <w:tab/>
-          </w:r>
-          <w:r>
-            <w:fldChar w:fldCharType="begin"/>
-          </w:r>
-          <w:r>
-            <w:instrText xml:space="preserve"> PAGEREF _heading=h.271ccs3p102w \h </w:instrText>
-          </w:r>
-          <w:r>
-            <w:fldChar w:fldCharType="separate"/>
-          </w:r>
-          <w:r>
-            <w:rPr>
-              <w:b/>
-              <w:color w:val="000000"/>
-            </w:rPr>
-            <w:t>6</w:t>
-          </w:r>
-          <w:r>
-            <w:fldChar w:fldCharType="end"/>
-          </w:r>
+          </w:pPr>
+          <w:hyperlink w:anchor="_Toc98685049" w:history="1">
+            <w:r>
+              <w:rPr>
+                <w:rStyle w:val="Hyperlink"/>
+                <w:noProof/>
+              </w:rPr>
+              <w:t>Appendix:</w:t>
+            </w:r>
+            <w:r>
+              <w:rPr>
+                <w:noProof/>
+                <w:webHidden/>
+              </w:rPr>
+              <w:tab/>
+            </w:r>
+            <w:r>
+              <w:rPr>
+                <w:noProof/>
+                <w:webHidden/>
+              </w:rPr>
+              <w:fldChar w:fldCharType="begin"/>
+            </w:r>
+            <w:r>
+              <w:rPr>
+                <w:noProof/>
+                <w:webHidden/>
+              </w:rPr>
+              <w:instrText xml:space="preserve"> PAGEREF _Toc98685049 \h </w:instrText>
+            </w:r>
+            <w:r>
+              <w:rPr>
+                <w:noProof/>
+                <w:webHidden/>
+              </w:rPr>
+            </w:r>
+            <w:r>
+              <w:rPr>
+                <w:noProof/>
+                <w:webHidden/>
+              </w:rPr>
+              <w:fldChar w:fldCharType="separate"/>
+            </w:r>
+            <w:r>
+              <w:rPr>
+                <w:noProof/>
+                <w:webHidden/>
+              </w:rPr>
+              <w:t>5</w:t>
+            </w:r>
+            <w:r>
+              <w:rPr>
+                <w:noProof/>
+                <w:webHidden/>
+              </w:rPr>
+              <w:fldChar w:fldCharType="end"/>
+            </w:r>
+          </w:hyperlink>
         </w:p>
         <w:p>
           <w:pPr>
@@ -515,41 +886,6 @@
               <w:color w:val="000000"/>
             </w:rPr>
           </w:pPr>
-          <w:hyperlink w:anchor="_heading=h.lo3oz7g37f66">
-            <w:r>
-              <w:rPr>
-                <w:b/>
-                <w:color w:val="000000"/>
-              </w:rPr>
-              <w:t>Appendix:</w:t>
-            </w:r>
-          </w:hyperlink>
-          <w:r>
-            <w:rPr>
-              <w:b/>
-              <w:color w:val="000000"/>
-            </w:rPr>
-            <w:tab/>
-          </w:r>
-          <w:r>
-            <w:fldChar w:fldCharType="begin"/>
-          </w:r>
-          <w:r>
-            <w:instrText xml:space="preserve"> PAGEREF _heading=h.lo3oz7g37f66 \h </w:instrText>
-          </w:r>
-          <w:r>
-            <w:fldChar w:fldCharType="separate"/>
-          </w:r>
-          <w:r>
-            <w:rPr>
-              <w:b/>
-              <w:color w:val="000000"/>
-            </w:rPr>
-            <w:t>7</w:t>
-          </w:r>
-          <w:r>
-            <w:fldChar w:fldCharType="end"/>
-          </w:r>
           <w:r>
             <w:fldChar w:fldCharType="end"/>
           </w:r>
@@ -577,23 +913,23 @@
       <w:pPr>
         <w:pStyle w:val="Ttulo1"/>
       </w:pPr>
-      <w:bookmarkStart w:id="0" w:name="_heading=h.qdj7uwcq3ek6" w:colFirst="0" w:colLast="0"/>
-      <w:bookmarkEnd w:id="0"/>
+      <w:bookmarkStart w:id="1" w:name="_Toc98685039"/>
       <w:r>
         <w:lastRenderedPageBreak/>
         <w:t>Introduction:</w:t>
       </w:r>
+      <w:bookmarkEnd w:id="1"/>
     </w:p>
     <w:p/>
     <w:p>
       <w:pPr>
         <w:pStyle w:val="Ttulo1"/>
       </w:pPr>
-      <w:bookmarkStart w:id="1" w:name="_heading=h.dnwd1k8fzkqe" w:colFirst="0" w:colLast="0"/>
-      <w:bookmarkEnd w:id="1"/>
+      <w:bookmarkStart w:id="2" w:name="_Toc98685040"/>
       <w:r>
         <w:t>1 – Business Understanding</w:t>
       </w:r>
+      <w:bookmarkEnd w:id="2"/>
     </w:p>
     <w:p>
       <w:pPr>
@@ -634,18 +970,24 @@
         <w:t xml:space="preserve"> composed of 79330 bookings made between 2015 and 2017. The information is distributed through 30 different variables, regarding information about the customers, </w:t>
       </w:r>
       <w:r>
-        <w:t>the booking and the cancellation behaviors.</w:t>
+        <w:t xml:space="preserve">the </w:t>
+      </w:r>
+      <w:r>
+        <w:t>booking,</w:t>
+      </w:r>
+      <w:r>
+        <w:t xml:space="preserve"> and the cancellation behaviors.</w:t>
       </w:r>
     </w:p>
     <w:p>
       <w:pPr>
         <w:pStyle w:val="Ttulo1"/>
       </w:pPr>
-      <w:bookmarkStart w:id="2" w:name="_heading=h.ic4bs6y00c7d" w:colFirst="0" w:colLast="0"/>
-      <w:bookmarkEnd w:id="2"/>
+      <w:bookmarkStart w:id="3" w:name="_Toc98685041"/>
       <w:r>
         <w:t>2 – Data Understanding</w:t>
       </w:r>
+      <w:bookmarkEnd w:id="3"/>
     </w:p>
     <w:p>
       <w:pPr>
@@ -702,7 +1044,13 @@
         <w:jc w:val="both"/>
       </w:pPr>
       <w:r>
-        <w:t>Booking basic information: date of arrival, stays in week and weekend nights, number of adults, children and babies</w:t>
+        <w:t xml:space="preserve">Booking basic information: date of arrival, stays in week and weekend nights, number of adults, </w:t>
+      </w:r>
+      <w:r>
+        <w:t>children,</w:t>
+      </w:r>
+      <w:r>
+        <w:t xml:space="preserve"> and babies</w:t>
       </w:r>
       <w:r>
         <w:t>.</w:t>
@@ -756,7 +1104,7 @@
         <w:t xml:space="preserve">We noticed that the top 20 countries account for 93% of the bookings, </w:t>
       </w:r>
       <w:r>
-        <w:t xml:space="preserve">being Portugal the largest representative with 30.000 bookings (around 38% of the bookings). </w:t>
+        <w:t>being Portugal the largest representative with 30.000 bookings (around 38% of the bookings).</w:t>
       </w:r>
     </w:p>
     <w:p>
@@ -764,10 +1112,14 @@
         <w:jc w:val="center"/>
       </w:pPr>
       <w:r>
+        <w:rPr>
+          <w:noProof/>
+        </w:rPr>
+        <w:lastRenderedPageBreak/>
         <w:drawing>
-          <wp:inline distT="0" distB="0" distL="0" distR="0" wp14:anchorId="3D17E416" wp14:editId="79671E07">
-            <wp:extent cx="2916076" cy="1965960"/>
-            <wp:effectExtent l="0" t="0" r="0" b="0"/>
+          <wp:inline distT="0" distB="0" distL="0" distR="0" wp14:anchorId="3D17E416" wp14:editId="6D4F0AAB">
+            <wp:extent cx="3604260" cy="2429920"/>
+            <wp:effectExtent l="0" t="0" r="0" b="8890"/>
             <wp:docPr id="1" name="Imagem 1" descr="Gráfico, Gráfico de barras, Histograma&#10;&#10;Descrição gerada automaticamente"/>
             <wp:cNvGraphicFramePr>
               <a:graphicFrameLocks xmlns:a="http://schemas.openxmlformats.org/drawingml/2006/main" noChangeAspect="1"/>
@@ -780,7 +1132,7 @@
                     <pic:cNvPicPr/>
                   </pic:nvPicPr>
                   <pic:blipFill>
-                    <a:blip r:embed="rId6"/>
+                    <a:blip r:embed="rId7"/>
                     <a:stretch>
                       <a:fillRect/>
                     </a:stretch>
@@ -788,7 +1140,7 @@
                   <pic:spPr>
                     <a:xfrm>
                       <a:off x="0" y="0"/>
-                      <a:ext cx="2930642" cy="1975780"/>
+                      <a:ext cx="3629501" cy="2446937"/>
                     </a:xfrm>
                     <a:prstGeom prst="rect">
                       <a:avLst/>
@@ -806,11 +1158,22 @@
         <w:jc w:val="both"/>
       </w:pPr>
       <w:r>
-        <w:lastRenderedPageBreak/>
-        <w:t xml:space="preserve">As mentioned before, the cancellation rate amongst the bookings currently represent 42% of the total bookings. However, at first glance, we noticed a </w:t>
-      </w:r>
-      <w:r>
-        <w:t>significant amount of duplicates, which will be treated in the next topic and the data will be skewed.</w:t>
+        <w:t xml:space="preserve">As mentioned before, the cancellation rate amongst the bookings currently </w:t>
+      </w:r>
+      <w:r>
+        <w:t>represents</w:t>
+      </w:r>
+      <w:r>
+        <w:t xml:space="preserve"> 42% of the total bookings. However, at first glance, we noticed a </w:t>
+      </w:r>
+      <w:r>
+        <w:t xml:space="preserve">significant </w:t>
+      </w:r>
+      <w:r>
+        <w:t>number</w:t>
+      </w:r>
+      <w:r>
+        <w:t xml:space="preserve"> of duplicates, which will be treated in the next topic and the data will be skewed.</w:t>
       </w:r>
     </w:p>
     <w:p>
@@ -828,18 +1191,17 @@
           <w:szCs w:val="22"/>
         </w:rPr>
       </w:pPr>
-      <w:bookmarkStart w:id="3" w:name="_heading=h.91j3bklrpqad" w:colFirst="0" w:colLast="0"/>
-      <w:bookmarkEnd w:id="3"/>
+      <w:bookmarkStart w:id="4" w:name="_Toc98685042"/>
       <w:r>
         <w:t>3 – Data Preparation</w:t>
       </w:r>
+      <w:bookmarkEnd w:id="4"/>
     </w:p>
     <w:p>
       <w:pPr>
         <w:pStyle w:val="Ttulo2"/>
       </w:pPr>
-      <w:bookmarkStart w:id="4" w:name="_heading=h.z9jhkcyslkq4" w:colFirst="0" w:colLast="0"/>
-      <w:bookmarkEnd w:id="4"/>
+      <w:bookmarkStart w:id="5" w:name="_Toc98685043"/>
       <w:r>
         <w:t xml:space="preserve">3.1 – Data </w:t>
       </w:r>
@@ -849,22 +1211,40 @@
       <w:r>
         <w:t>Preprocessing</w:t>
       </w:r>
+      <w:bookmarkEnd w:id="5"/>
     </w:p>
     <w:p>
       <w:pPr>
         <w:jc w:val="both"/>
       </w:pPr>
       <w:r>
-        <w:t>As mentioned in the previous topic one of the first issues that we noticed on the dataset was the amount of duplicates. Although there are no customer ID numbers for each booking, we understand that i</w:t>
+        <w:t xml:space="preserve">As mentioned in the previous topic one of the first issues that we noticed on the dataset was the </w:t>
+      </w:r>
+      <w:r>
+        <w:t>number</w:t>
+      </w:r>
+      <w:r>
+        <w:t xml:space="preserve"> of duplicates. Although there are no customer ID numbers for each booking, we understand that i</w:t>
       </w:r>
       <w:r>
         <w:t xml:space="preserve">t would be highly </w:t>
       </w:r>
       <w:r>
-        <w:t>unlikely to find two identical bookings with all the 30 variables equal, same amount of family members, booked at the same day in the same type of room for the same arrival date, with the same waiting time and leadtime</w:t>
-      </w:r>
-      <w:r>
-        <w:t>, same countries, market segments and all other features. For that reason, we understand that this duplicates could bring a significant amount of bias to our model and decided to drop all the duplicates.</w:t>
+        <w:t xml:space="preserve">unlikely to find two identical bookings with all the 30 variables equal, same amount of family members, booked at the same day in the same type of room for the same arrival date, with the same waiting time and </w:t>
+      </w:r>
+      <w:r>
+        <w:t>lead time</w:t>
+      </w:r>
+      <w:r>
+        <w:t xml:space="preserve">, same countries, market segments and all other features. For that reason, we understand that </w:t>
+      </w:r>
+      <w:proofErr w:type="gramStart"/>
+      <w:r>
+        <w:t>this duplicates</w:t>
+      </w:r>
+      <w:proofErr w:type="gramEnd"/>
+      <w:r>
+        <w:t xml:space="preserve"> could bring a significant amount of bias to our model and decided to drop all the duplicates.</w:t>
       </w:r>
     </w:p>
     <w:p>
@@ -872,7 +1252,29 @@
         <w:jc w:val="both"/>
       </w:pPr>
       <w:r>
-        <w:t>After dropping the duplicates, we still kept around 50,000 observations and the target of our dataset was rebalanced for 30-70, with 30% being the amount of cancellations.</w:t>
+        <w:t>After checking the countries and understanding that 93% of the data is represented by the top 20 countries, we decided to limit the Country feature to 20 different countries, and the observation is not one of the top 20 countries, it will be kept as “Other”.</w:t>
+      </w:r>
+    </w:p>
+    <w:p>
+      <w:pPr>
+        <w:jc w:val="both"/>
+      </w:pPr>
+      <w:r>
+        <w:t xml:space="preserve">After dropping the duplicates, we </w:t>
+      </w:r>
+      <w:proofErr w:type="gramStart"/>
+      <w:r>
+        <w:t>still kept</w:t>
+      </w:r>
+      <w:proofErr w:type="gramEnd"/>
+      <w:r>
+        <w:t xml:space="preserve"> around 50,000 observations and the target of our dataset was rebalanced for 30-70, with 30% being the </w:t>
+      </w:r>
+      <w:r>
+        <w:t>number</w:t>
+      </w:r>
+      <w:r>
+        <w:t xml:space="preserve"> of cancellations.</w:t>
       </w:r>
     </w:p>
     <w:p>
@@ -880,6 +1282,9 @@
         <w:jc w:val="center"/>
       </w:pPr>
       <w:r>
+        <w:rPr>
+          <w:noProof/>
+        </w:rPr>
         <w:drawing>
           <wp:inline distT="0" distB="0" distL="0" distR="0" wp14:anchorId="33773136" wp14:editId="2091AD3A">
             <wp:extent cx="3573780" cy="2308860"/>
@@ -896,7 +1301,7 @@
                     <pic:cNvPicPr/>
                   </pic:nvPicPr>
                   <pic:blipFill rotWithShape="1">
-                    <a:blip r:embed="rId7"/>
+                    <a:blip r:embed="rId8"/>
                     <a:srcRect r="841"/>
                     <a:stretch/>
                   </pic:blipFill>
@@ -926,6 +1331,7 @@
     </w:p>
     <w:p>
       <w:r>
+        <w:lastRenderedPageBreak/>
         <w:t>We also explored the annual cancellations/booking over the years and we did not find significant correlation of seasonality.</w:t>
       </w:r>
       <w:r>
@@ -943,22 +1349,30 @@
         <w:jc w:val="both"/>
       </w:pPr>
       <w:r>
-        <w:t>After understanding the basic features t</w:t>
-      </w:r>
-      <w:r>
-        <w:t>he next step was to define which were the metric and the non</w:t>
-      </w:r>
-      <w:r>
-        <w:t>-</w:t>
-      </w:r>
-      <w:r>
-        <w:t>metric features.</w:t>
-      </w:r>
-      <w:r>
-        <w:t xml:space="preserve"> Also, in order to avoid having overfitting problems we decided to perform a data split in the beginning of the process in train and test datasets. Since the data is time-based, we performed </w:t>
-      </w:r>
-      <w:r>
-        <w:t>not only a stratified split but also a shuffled split to mix the data from different years. We performed a manual outlier removal on 3 specific features that presented significant outliers: babies, ADR and days in waiting list (we had, for example, bookings with 8 and another one with 10 babies at the same time).</w:t>
+        <w:t xml:space="preserve">After understanding the basic </w:t>
+      </w:r>
+      <w:r>
+        <w:t>features,</w:t>
+      </w:r>
+      <w:r>
+        <w:t xml:space="preserve"> the next step was to define which were the metric and the non-metric features. Also, </w:t>
+      </w:r>
+      <w:r>
+        <w:t>to</w:t>
+      </w:r>
+      <w:r>
+        <w:t xml:space="preserve"> avoid having overfitting problems we decided to perform a data split in the beginning of the process in train and test datasets. Since the data is time-based, we performed </w:t>
+      </w:r>
+      <w:r>
+        <w:t xml:space="preserve">not only a stratified split but also a shuffled split to mix the data from different years. We performed a manual outlier removal on 3 specific features that presented significant outliers: babies, </w:t>
+      </w:r>
+      <w:proofErr w:type="gramStart"/>
+      <w:r>
+        <w:t>ADR</w:t>
+      </w:r>
+      <w:proofErr w:type="gramEnd"/>
+      <w:r>
+        <w:t xml:space="preserve"> and days in waiting list (we had, for example, bookings with 8 and another one with 10 babies at the same time).</w:t>
       </w:r>
     </w:p>
     <w:p>
@@ -966,17 +1380,25 @@
         <w:jc w:val="both"/>
       </w:pPr>
       <w:r>
-        <w:t xml:space="preserve">We also found missing values in the Children column and noticed that we have plenty of Countries, Companies and Agents filled with the string ‘NULL’. We decided to treat those as well. The NULL in “Agent” and “Company” indicated to us that those customers had booked by themselves, without agencies and not as businesses. In that case, we just substituted the “NULL” strings for zeroes. As for the country, we just replaced the nulls as “Unknown”, since those are </w:t>
-      </w:r>
-      <w:r>
-        <w:lastRenderedPageBreak/>
-        <w:t>probably customers who decided not to inform their country of origin.</w:t>
-      </w:r>
-      <w:r>
-        <w:t xml:space="preserve"> In order to keep the data </w:t>
-      </w:r>
-      <w:r>
-        <w:t>coherent, we decided to change some dtypes (children, for example, was a float).</w:t>
+        <w:t>We also found missing values in the Children column and noticed that we have plenty of Countries, Companies and Agents filled with the string ‘NULL’. We decided to treat those as well. The NULL in “Agent” and “Company” indicated to us that those customers had booked by themselves, without agencies and not as businesses. In that case, we just substituted the “NULL” strings for zeroes. As for the country, we just replaced the nulls as “Unknown”, since those are probably customers who decided not to inform their country of origin.</w:t>
+      </w:r>
+      <w:r>
+        <w:t xml:space="preserve"> </w:t>
+      </w:r>
+      <w:r>
+        <w:t>To</w:t>
+      </w:r>
+      <w:r>
+        <w:t xml:space="preserve"> keep the data </w:t>
+      </w:r>
+      <w:r>
+        <w:t>coherent, we decided to change some d</w:t>
+      </w:r>
+      <w:r>
+        <w:t>ata</w:t>
+      </w:r>
+      <w:r>
+        <w:t>types (children, for example, was a float).</w:t>
       </w:r>
     </w:p>
     <w:p>
@@ -997,8 +1419,21 @@
         <w:jc w:val="both"/>
       </w:pPr>
       <w:r>
-        <w:t>Metric features: logADR and logRevenue</w:t>
-      </w:r>
+        <w:t xml:space="preserve">Metric features: </w:t>
+      </w:r>
+      <w:proofErr w:type="spellStart"/>
+      <w:r>
+        <w:t>logADR</w:t>
+      </w:r>
+      <w:proofErr w:type="spellEnd"/>
+      <w:r>
+        <w:t xml:space="preserve"> and </w:t>
+      </w:r>
+      <w:proofErr w:type="spellStart"/>
+      <w:r>
+        <w:t>logRevenue</w:t>
+      </w:r>
+      <w:proofErr w:type="spellEnd"/>
     </w:p>
     <w:p>
       <w:pPr>
@@ -1010,21 +1445,26 @@
         <w:jc w:val="both"/>
       </w:pPr>
       <w:r>
-        <w:t>Non-metric features: Dummy (only 1 or 0 for yes or no) features for children, parking spaces, special requests and previous cancellations.</w:t>
+        <w:t xml:space="preserve">Non-metric features: Dummy (only 1 or 0 for yes or no) features for children, parking spaces, special </w:t>
+      </w:r>
+      <w:proofErr w:type="gramStart"/>
+      <w:r>
+        <w:t>requests</w:t>
+      </w:r>
+      <w:proofErr w:type="gramEnd"/>
+      <w:r>
+        <w:t xml:space="preserve"> and previous cancellations.</w:t>
       </w:r>
     </w:p>
     <w:p>
       <w:pPr>
         <w:pStyle w:val="Ttulo2"/>
       </w:pPr>
-      <w:bookmarkStart w:id="5" w:name="_heading=h.sa4p9ync6avc" w:colFirst="0" w:colLast="0"/>
-      <w:bookmarkEnd w:id="5"/>
-      <w:r>
-        <w:t>3</w:t>
-      </w:r>
-      <w:r>
-        <w:t>.2 – Feature Selection</w:t>
-      </w:r>
+      <w:bookmarkStart w:id="6" w:name="_Toc98685044"/>
+      <w:r>
+        <w:t>3.2 – Feature Selection</w:t>
+      </w:r>
+      <w:bookmarkEnd w:id="6"/>
     </w:p>
     <w:p>
       <w:pPr>
@@ -1048,7 +1488,15 @@
         <w:jc w:val="both"/>
       </w:pPr>
       <w:r>
-        <w:t>Although useful for exploration, we dropped reservation status and reservation status date as they would cause information leakage on the modeling part. Also, removed all the date variables as we now have the ArrivalDate feature.</w:t>
+        <w:t xml:space="preserve">Although useful for exploration, we dropped reservation status and reservation status date as they would cause information leakage on the modeling part. Also, removed all the date variables as we now have the </w:t>
+      </w:r>
+      <w:proofErr w:type="spellStart"/>
+      <w:r>
+        <w:t>ArrivalDate</w:t>
+      </w:r>
+      <w:proofErr w:type="spellEnd"/>
+      <w:r>
+        <w:t xml:space="preserve"> feature.</w:t>
       </w:r>
     </w:p>
     <w:p>
@@ -1056,7 +1504,21 @@
         <w:jc w:val="both"/>
       </w:pPr>
       <w:r>
-        <w:t>We also performed some pairplots to check correlation and collinearity between variables and the target (isCanceled) but nothing significant was found. For that reason, we decided to run a correlation matrix using the Spearman method.</w:t>
+        <w:t xml:space="preserve">We also performed some </w:t>
+      </w:r>
+      <w:r>
+        <w:t>pair plots</w:t>
+      </w:r>
+      <w:r>
+        <w:t xml:space="preserve"> to check correlation and collinearity between variables and the target (</w:t>
+      </w:r>
+      <w:proofErr w:type="spellStart"/>
+      <w:r>
+        <w:t>isCanceled</w:t>
+      </w:r>
+      <w:proofErr w:type="spellEnd"/>
+      <w:r>
+        <w:t>) but nothing significant was found. For that reason, we decided to run a correlation matrix using the Spearman method.</w:t>
       </w:r>
     </w:p>
     <w:p>
@@ -1064,7 +1526,15 @@
         <w:jc w:val="both"/>
       </w:pPr>
       <w:r>
-        <w:t>We noticed that the only feature with at least 20% correlation with the target is the feature “LeadTime”, meaning the longer the wait time, the bigger the probability of cancellation. Customers that have previously cancelled also are slightly more likely to cancel the new bookings.</w:t>
+        <w:t>We noticed that the only feature with at least 20% correlation with the target is the feature “</w:t>
+      </w:r>
+      <w:proofErr w:type="spellStart"/>
+      <w:r>
+        <w:t>LeadTime</w:t>
+      </w:r>
+      <w:proofErr w:type="spellEnd"/>
+      <w:r>
+        <w:t>”, meaning the longer the wait time, the bigger the probability of cancellation. Customers that have previously cancelled also are slightly more likely to cancel the new bookings.</w:t>
       </w:r>
     </w:p>
     <w:p>
@@ -1074,16 +1544,38 @@
       <w:r>
         <w:t>It’s worth mentioning that we found a slight inverse correlation for Special Requests and Booking Changes, so the more booking changes and special requests made by the customers, less likely they are to cancel their bookings.</w:t>
       </w:r>
+      <w:r>
+        <w:t xml:space="preserve"> </w:t>
+      </w:r>
+      <w:r>
+        <w:t>We also used RFE, Lasso, Decision Tree and Mutual Information for the numerical data and gathered all the results to decide which ones to keep or discard.</w:t>
+      </w:r>
     </w:p>
     <w:p>
       <w:pPr>
         <w:jc w:val="both"/>
       </w:pPr>
       <w:r>
-        <w:t>As for the categorical variables, we used the Chi-Square method and noticed that all variables were considered important to the model. In that sense, we decided to keep the features and split them into dummy variables to test them individually.</w:t>
-      </w:r>
-      <w:r>
-        <w:t xml:space="preserve"> </w:t>
+        <w:t>As for the categorical variables, we used the Chi-Square method</w:t>
+      </w:r>
+      <w:r>
+        <w:t xml:space="preserve">, mutual </w:t>
+      </w:r>
+      <w:r>
+        <w:t>information,</w:t>
+      </w:r>
+      <w:r>
+        <w:t xml:space="preserve"> and Decision Tree.</w:t>
+      </w:r>
+      <w:r>
+        <w:t xml:space="preserve"> We noticed that the models were presenting all the categorical variables are </w:t>
+      </w:r>
+      <w:r>
+        <w:lastRenderedPageBreak/>
+        <w:t xml:space="preserve">important to keep, so we decided to take a step further and split them into dummy variables to test them separately. After that step, we run some feature selection models again. </w:t>
+      </w:r>
+      <w:r>
+        <w:t>The results for both numerical and categorical data are shown in the tables in the annex.</w:t>
       </w:r>
     </w:p>
     <w:p>
@@ -1095,42 +1587,42 @@
       <w:pPr>
         <w:pStyle w:val="Ttulo1"/>
       </w:pPr>
-      <w:bookmarkStart w:id="6" w:name="_heading=h.30w3ha7q3drg" w:colFirst="0" w:colLast="0"/>
-      <w:bookmarkEnd w:id="6"/>
+      <w:bookmarkStart w:id="7" w:name="_Toc98685045"/>
       <w:r>
         <w:t>4 - Modeling</w:t>
       </w:r>
+      <w:bookmarkEnd w:id="7"/>
     </w:p>
     <w:p>
       <w:pPr>
         <w:pStyle w:val="Ttulo1"/>
       </w:pPr>
-      <w:bookmarkStart w:id="7" w:name="_heading=h.fu3314o2g7bb" w:colFirst="0" w:colLast="0"/>
-      <w:bookmarkEnd w:id="7"/>
+      <w:bookmarkStart w:id="8" w:name="_Toc98685046"/>
       <w:r>
         <w:t>5 - Evaluation</w:t>
       </w:r>
+      <w:bookmarkEnd w:id="8"/>
     </w:p>
     <w:p>
       <w:pPr>
         <w:pStyle w:val="Ttulo1"/>
       </w:pPr>
-      <w:bookmarkStart w:id="8" w:name="_heading=h.h18e4kilfyk9" w:colFirst="0" w:colLast="0"/>
-      <w:bookmarkEnd w:id="8"/>
+      <w:bookmarkStart w:id="9" w:name="_Toc98685047"/>
       <w:r>
         <w:t>6 - Deployment</w:t>
       </w:r>
+      <w:bookmarkEnd w:id="9"/>
     </w:p>
     <w:p>
       <w:pPr>
         <w:pStyle w:val="Ttulo1"/>
         <w:jc w:val="both"/>
       </w:pPr>
-      <w:bookmarkStart w:id="9" w:name="_heading=h.271ccs3p102w" w:colFirst="0" w:colLast="0"/>
-      <w:bookmarkEnd w:id="9"/>
+      <w:bookmarkStart w:id="10" w:name="_Toc98685048"/>
       <w:r>
         <w:t>Conclusion:</w:t>
       </w:r>
+      <w:bookmarkEnd w:id="10"/>
     </w:p>
     <w:p>
       <w:r>
@@ -1147,20 +1639,143 @@
       <w:pPr>
         <w:pStyle w:val="Ttulo1"/>
       </w:pPr>
-      <w:bookmarkStart w:id="10" w:name="_heading=h.lo3oz7g37f66" w:colFirst="0" w:colLast="0"/>
-      <w:bookmarkEnd w:id="10"/>
-      <w:r>
-        <w:t xml:space="preserve">Appendix: </w:t>
-      </w:r>
-    </w:p>
-    <w:p>
-      <w:pPr>
-        <w:jc w:val="center"/>
+      <w:bookmarkStart w:id="11" w:name="_Toc98685049"/>
+      <w:r>
+        <w:t>Appendix:</w:t>
+      </w:r>
+      <w:bookmarkEnd w:id="11"/>
+      <w:r>
+        <w:t xml:space="preserve"> </w:t>
+      </w:r>
+    </w:p>
+    <w:p>
+      <w:pPr>
         <w:rPr>
           <w:sz w:val="18"/>
           <w:szCs w:val="18"/>
         </w:rPr>
       </w:pPr>
+      <w:r>
+        <w:rPr>
+          <w:sz w:val="18"/>
+          <w:szCs w:val="18"/>
+        </w:rPr>
+        <w:t>Numerical Data feature selection results:</w:t>
+      </w:r>
+    </w:p>
+    <w:p>
+      <w:pPr>
+        <w:rPr>
+          <w:sz w:val="18"/>
+          <w:szCs w:val="18"/>
+        </w:rPr>
+      </w:pPr>
+      <w:r>
+        <w:rPr>
+          <w:sz w:val="18"/>
+          <w:szCs w:val="18"/>
+        </w:rPr>
+        <w:drawing>
+          <wp:inline distT="0" distB="0" distL="0" distR="0" wp14:anchorId="14E3DC47" wp14:editId="0DA65369">
+            <wp:extent cx="5059680" cy="2844583"/>
+            <wp:effectExtent l="0" t="0" r="7620" b="0"/>
+            <wp:docPr id="3" name="Imagem 3" descr="Interface gráfica do usuário&#10;&#10;Descrição gerada automaticamente"/>
+            <wp:cNvGraphicFramePr>
+              <a:graphicFrameLocks xmlns:a="http://schemas.openxmlformats.org/drawingml/2006/main" noChangeAspect="1"/>
+            </wp:cNvGraphicFramePr>
+            <a:graphic xmlns:a="http://schemas.openxmlformats.org/drawingml/2006/main">
+              <a:graphicData uri="http://schemas.openxmlformats.org/drawingml/2006/picture">
+                <pic:pic xmlns:pic="http://schemas.openxmlformats.org/drawingml/2006/picture">
+                  <pic:nvPicPr>
+                    <pic:cNvPr id="3" name="Imagem 3" descr="Interface gráfica do usuário&#10;&#10;Descrição gerada automaticamente"/>
+                    <pic:cNvPicPr/>
+                  </pic:nvPicPr>
+                  <pic:blipFill>
+                    <a:blip r:embed="rId9"/>
+                    <a:stretch>
+                      <a:fillRect/>
+                    </a:stretch>
+                  </pic:blipFill>
+                  <pic:spPr>
+                    <a:xfrm>
+                      <a:off x="0" y="0"/>
+                      <a:ext cx="5060911" cy="2845275"/>
+                    </a:xfrm>
+                    <a:prstGeom prst="rect">
+                      <a:avLst/>
+                    </a:prstGeom>
+                  </pic:spPr>
+                </pic:pic>
+              </a:graphicData>
+            </a:graphic>
+          </wp:inline>
+        </w:drawing>
+      </w:r>
+    </w:p>
+    <w:p>
+      <w:pPr>
+        <w:rPr>
+          <w:sz w:val="18"/>
+          <w:szCs w:val="18"/>
+        </w:rPr>
+      </w:pPr>
+      <w:r>
+        <w:rPr>
+          <w:sz w:val="18"/>
+          <w:szCs w:val="18"/>
+        </w:rPr>
+        <w:t>Categorical Data feature selection results:</w:t>
+      </w:r>
+    </w:p>
+    <w:p>
+      <w:pPr>
+        <w:rPr>
+          <w:sz w:val="18"/>
+          <w:szCs w:val="18"/>
+        </w:rPr>
+      </w:pPr>
+      <w:r>
+        <w:rPr>
+          <w:sz w:val="18"/>
+          <w:szCs w:val="18"/>
+        </w:rPr>
+        <w:lastRenderedPageBreak/>
+        <w:drawing>
+          <wp:inline distT="0" distB="0" distL="0" distR="0" wp14:anchorId="1F84215C" wp14:editId="5F441951">
+            <wp:extent cx="4175760" cy="3758955"/>
+            <wp:effectExtent l="0" t="0" r="0" b="0"/>
+            <wp:docPr id="4" name="Imagem 4" descr="Tela de computador com texto preto sobre fundo branco&#10;&#10;Descrição gerada automaticamente"/>
+            <wp:cNvGraphicFramePr>
+              <a:graphicFrameLocks xmlns:a="http://schemas.openxmlformats.org/drawingml/2006/main" noChangeAspect="1"/>
+            </wp:cNvGraphicFramePr>
+            <a:graphic xmlns:a="http://schemas.openxmlformats.org/drawingml/2006/main">
+              <a:graphicData uri="http://schemas.openxmlformats.org/drawingml/2006/picture">
+                <pic:pic xmlns:pic="http://schemas.openxmlformats.org/drawingml/2006/picture">
+                  <pic:nvPicPr>
+                    <pic:cNvPr id="4" name="Imagem 4" descr="Tela de computador com texto preto sobre fundo branco&#10;&#10;Descrição gerada automaticamente"/>
+                    <pic:cNvPicPr/>
+                  </pic:nvPicPr>
+                  <pic:blipFill>
+                    <a:blip r:embed="rId10"/>
+                    <a:stretch>
+                      <a:fillRect/>
+                    </a:stretch>
+                  </pic:blipFill>
+                  <pic:spPr>
+                    <a:xfrm>
+                      <a:off x="0" y="0"/>
+                      <a:ext cx="4180614" cy="3763324"/>
+                    </a:xfrm>
+                    <a:prstGeom prst="rect">
+                      <a:avLst/>
+                    </a:prstGeom>
+                  </pic:spPr>
+                </pic:pic>
+              </a:graphicData>
+            </a:graphic>
+          </wp:inline>
+        </w:drawing>
+      </w:r>
     </w:p>
     <w:sectPr>
       <w:pgSz w:w="11906" w:h="16838"/>
@@ -2230,6 +2845,42 @@
       <w:szCs w:val="20"/>
     </w:rPr>
   </w:style>
+  <w:style w:type="paragraph" w:styleId="Sumrio1">
+    <w:name w:val="toc 1"/>
+    <w:basedOn w:val="Normal"/>
+    <w:next w:val="Normal"/>
+    <w:autoRedefine/>
+    <w:uiPriority w:val="39"/>
+    <w:unhideWhenUsed/>
+    <w:rsid w:val="000B664B"/>
+    <w:pPr>
+      <w:spacing w:after="100"/>
+    </w:pPr>
+  </w:style>
+  <w:style w:type="paragraph" w:styleId="Sumrio2">
+    <w:name w:val="toc 2"/>
+    <w:basedOn w:val="Normal"/>
+    <w:next w:val="Normal"/>
+    <w:autoRedefine/>
+    <w:uiPriority w:val="39"/>
+    <w:unhideWhenUsed/>
+    <w:rsid w:val="000B664B"/>
+    <w:pPr>
+      <w:spacing w:after="100"/>
+      <w:ind w:left="220"/>
+    </w:pPr>
+  </w:style>
+  <w:style w:type="character" w:styleId="Hyperlink">
+    <w:name w:val="Hyperlink"/>
+    <w:basedOn w:val="Fontepargpadro"/>
+    <w:uiPriority w:val="99"/>
+    <w:unhideWhenUsed/>
+    <w:rsid w:val="000B664B"/>
+    <w:rPr>
+      <w:color w:val="0563C1" w:themeColor="hyperlink"/>
+      <w:u w:val="single"/>
+    </w:rPr>
+  </w:style>
 </w:styles>
 </file>
 
@@ -2534,6 +3185,10 @@
 </go:gDocsCustomXmlDataStorage>
 </file>
 
+<file path=customXml/item2.xml><?xml version="1.0" encoding="utf-8"?>
+<b:Sources xmlns:b="http://schemas.openxmlformats.org/officeDocument/2006/bibliography" xmlns="http://schemas.openxmlformats.org/officeDocument/2006/bibliography" SelectedStyle="\APASixthEditionOfficeOnline.xsl" StyleName="APA" Version="6"/>
+</file>
+
 <file path=customXml/itemProps1.xml><?xml version="1.0" encoding="utf-8"?>
 <ds:datastoreItem xmlns:ds="http://schemas.openxmlformats.org/officeDocument/2006/customXml" ds:itemID="{11111111-1234-1234-1234-123412341234}">
   <ds:schemaRefs>
@@ -2541,4 +3196,12 @@
     <ds:schemaRef ds:uri="http://schemas.openxmlformats.org/officeDocument/2006/relationships"/>
   </ds:schemaRefs>
 </ds:datastoreItem>
+</file>
+
+<file path=customXml/itemProps2.xml><?xml version="1.0" encoding="utf-8"?>
+<ds:datastoreItem xmlns:ds="http://schemas.openxmlformats.org/officeDocument/2006/customXml" ds:itemID="{1481430E-E793-44ED-8491-EFA0242AD99B}">
+  <ds:schemaRefs>
+    <ds:schemaRef ds:uri="http://schemas.openxmlformats.org/officeDocument/2006/bibliography"/>
+  </ds:schemaRefs>
+</ds:datastoreItem>
 </file>
</xml_diff>

<commit_message>
missing: modeling/evaluation, deploy + conclusion
</commit_message>
<xml_diff>
--- a/Report_Hotel_Cancellations.docx
+++ b/Report_Hotel_Cancellations.docx
@@ -920,7 +920,117 @@
       </w:r>
       <w:bookmarkEnd w:id="1"/>
     </w:p>
-    <w:p/>
+    <w:p>
+      <w:pPr>
+        <w:jc w:val="both"/>
+      </w:pPr>
+      <w:r>
+        <w:t xml:space="preserve">The use of </w:t>
+      </w:r>
+      <w:r>
+        <w:t>bookings</w:t>
+      </w:r>
+      <w:r>
+        <w:t xml:space="preserve">, or reservations, </w:t>
+      </w:r>
+      <w:r>
+        <w:t>as a tool to supply the demands in the hotel industry</w:t>
+      </w:r>
+      <w:r>
+        <w:t xml:space="preserve"> brings many advantages to both the customer and the hotels. However, </w:t>
+      </w:r>
+      <w:r>
+        <w:t>although t</w:t>
+      </w:r>
+      <w:r>
+        <w:t xml:space="preserve">he bookings are </w:t>
+      </w:r>
+      <w:r>
+        <w:t xml:space="preserve">a sort of </w:t>
+      </w:r>
+      <w:r>
+        <w:t xml:space="preserve">a contract to be fulfilled by the customer and the hotel, </w:t>
+      </w:r>
+      <w:r>
+        <w:t>planning not always go as expected and it is frequent that the customers need to cancel their reservations.</w:t>
+      </w:r>
+      <w:r>
+        <w:t xml:space="preserve"> That became even more frequent with the appearance of the Online Travel Agencies (OTAs) which are always seeking the best deals for the customers</w:t>
+      </w:r>
+      <w:r>
+        <w:t xml:space="preserve"> </w:t>
+      </w:r>
+      <w:r>
+        <w:t xml:space="preserve">and booking multiple hotels at the same time. Normally, these agencies </w:t>
+      </w:r>
+      <w:r>
+        <w:t xml:space="preserve">end up needing to cancel </w:t>
+      </w:r>
+      <w:r>
+        <w:t>bookings made w</w:t>
+      </w:r>
+      <w:r>
+        <w:t>hen they find a better deal in other hotels.</w:t>
+      </w:r>
+    </w:p>
+    <w:p>
+      <w:pPr>
+        <w:jc w:val="both"/>
+      </w:pPr>
+      <w:r>
+        <w:t>One of the hardest challenges for the hotel industry is to find the balance</w:t>
+      </w:r>
+      <w:r>
+        <w:t xml:space="preserve"> between having flexible booking options, good room prices and at the same time lowering their cancellation rate </w:t>
+      </w:r>
+      <w:r>
+        <w:t>and keeping the customers happy and the agencies interested.</w:t>
+      </w:r>
+    </w:p>
+    <w:p>
+      <w:pPr>
+        <w:jc w:val="both"/>
+      </w:pPr>
+      <w:r>
+        <w:t xml:space="preserve">As a company specialized in </w:t>
+      </w:r>
+      <w:r>
+        <w:t>Data Science</w:t>
+      </w:r>
+      <w:r>
+        <w:t xml:space="preserve">, the M </w:t>
+      </w:r>
+      <w:r>
+        <w:t>C</w:t>
+      </w:r>
+      <w:r>
+        <w:t xml:space="preserve">onsulting </w:t>
+      </w:r>
+      <w:r>
+        <w:t>G</w:t>
+      </w:r>
+      <w:r>
+        <w:t xml:space="preserve">roup was invited to present and possibly deploy a model to help predict the customers who are likely to cancel their reservations, and, using that model, the hotel chain C would be able to </w:t>
+      </w:r>
+      <w:r>
+        <w:t xml:space="preserve">improve their policies to </w:t>
+      </w:r>
+      <w:r>
+        <w:t>help reduce costs, social reputation damage</w:t>
+      </w:r>
+      <w:r>
+        <w:t xml:space="preserve"> and excessive overbooking. By improving their cancellation/overbooking policies</w:t>
+      </w:r>
+      <w:r>
+        <w:t xml:space="preserve"> and finding the right balance</w:t>
+      </w:r>
+      <w:r>
+        <w:t xml:space="preserve">, the hotel would also be able to </w:t>
+      </w:r>
+      <w:r>
+        <w:t>increase revenue and the number of bookings overall.</w:t>
+      </w:r>
+    </w:p>
     <w:p>
       <w:pPr>
         <w:pStyle w:val="Ttulo1"/>
@@ -1078,6 +1188,7 @@
         <w:jc w:val="both"/>
       </w:pPr>
       <w:r>
+        <w:lastRenderedPageBreak/>
         <w:t>Additional booking information: agency and companies used to book, Monetary information about the rates of each room booked</w:t>
       </w:r>
       <w:r>
@@ -1115,7 +1226,6 @@
         <w:rPr>
           <w:noProof/>
         </w:rPr>
-        <w:lastRenderedPageBreak/>
         <w:drawing>
           <wp:inline distT="0" distB="0" distL="0" distR="0" wp14:anchorId="3D17E416" wp14:editId="6D4F0AAB">
             <wp:extent cx="3604260" cy="2429920"/>
@@ -1285,6 +1395,7 @@
         <w:rPr>
           <w:noProof/>
         </w:rPr>
+        <w:lastRenderedPageBreak/>
         <w:drawing>
           <wp:inline distT="0" distB="0" distL="0" distR="0" wp14:anchorId="33773136" wp14:editId="2091AD3A">
             <wp:extent cx="3573780" cy="2308860"/>
@@ -1331,7 +1442,6 @@
     </w:p>
     <w:p>
       <w:r>
-        <w:lastRenderedPageBreak/>
         <w:t>We also explored the annual cancellations/booking over the years and we did not find significant correlation of seasonality.</w:t>
       </w:r>
       <w:r>
@@ -1526,6 +1636,7 @@
         <w:jc w:val="both"/>
       </w:pPr>
       <w:r>
+        <w:lastRenderedPageBreak/>
         <w:t>We noticed that the only feature with at least 20% correlation with the target is the feature “</w:t>
       </w:r>
       <w:proofErr w:type="spellStart"/>
@@ -1568,11 +1679,7 @@
         <w:t xml:space="preserve"> and Decision Tree.</w:t>
       </w:r>
       <w:r>
-        <w:t xml:space="preserve"> We noticed that the models were presenting all the categorical variables are </w:t>
-      </w:r>
-      <w:r>
-        <w:lastRenderedPageBreak/>
-        <w:t xml:space="preserve">important to keep, so we decided to take a step further and split them into dummy variables to test them separately. After that step, we run some feature selection models again. </w:t>
+        <w:t xml:space="preserve"> We noticed that the models were presenting all the categorical variables are important to keep, so we decided to take a step further and split them into dummy variables to test them separately. After that step, we run some feature selection models again. </w:t>
       </w:r>
       <w:r>
         <w:t>The results for both numerical and categorical data are shown in the tables in the annex.</w:t>
@@ -1672,6 +1779,7 @@
       </w:pPr>
       <w:r>
         <w:rPr>
+          <w:noProof/>
           <w:sz w:val="18"/>
           <w:szCs w:val="18"/>
         </w:rPr>
@@ -1736,6 +1844,7 @@
       </w:pPr>
       <w:r>
         <w:rPr>
+          <w:noProof/>
           <w:sz w:val="18"/>
           <w:szCs w:val="18"/>
         </w:rPr>
@@ -3180,28 +3289,28 @@
 </file>
 
 <file path=customXml/item1.xml><?xml version="1.0" encoding="utf-8"?>
+<b:Sources xmlns:b="http://schemas.openxmlformats.org/officeDocument/2006/bibliography" xmlns="http://schemas.openxmlformats.org/officeDocument/2006/bibliography" SelectedStyle="\APASixthEditionOfficeOnline.xsl" StyleName="APA" Version="6"/>
+</file>
+
+<file path=customXml/item2.xml><?xml version="1.0" encoding="utf-8"?>
 <go:gDocsCustomXmlDataStorage xmlns:go="http://customooxmlschemas.google.com/" xmlns:r="http://schemas.openxmlformats.org/officeDocument/2006/relationships">
   <go:docsCustomData xmlns:go="http://customooxmlschemas.google.com/" roundtripDataSignature="AMtx7mi+lRQXITw1OJyh45VWx1w1fvBWQA==">AMUW2mV5iUWXRiM254Bp4l1y30E53NXubHldoA93b20UPWf5sR3RyL+Up4YOclSdcXjWZ3tSWFKievy3TEZONANu91ZHfm6v++gsC8+Kg4CggrtTlctO74AlN3hy5IpuBjm2OUzqVNCmRZThXwYUEyfEgv9NahaRtgqqZmNWu2YV2d4PblmvhDqOOKtpCix6zb2VhDrxDz4k2rHeLITTsS7CazmGWX5XUppJn/L2zqGzroWysI63zr4z8CR2wyYf4IsrMgwY3RXJfYT8rreHHzegoqyPqXLny/kbBHD880UV+dKgaAsMHaXgGjyfVLcrVB6TM4UIewgbTbFjskt9d+eigxZutHFEwQ==</go:docsCustomData>
 </go:gDocsCustomXmlDataStorage>
 </file>
 
-<file path=customXml/item2.xml><?xml version="1.0" encoding="utf-8"?>
-<b:Sources xmlns:b="http://schemas.openxmlformats.org/officeDocument/2006/bibliography" xmlns="http://schemas.openxmlformats.org/officeDocument/2006/bibliography" SelectedStyle="\APASixthEditionOfficeOnline.xsl" StyleName="APA" Version="6"/>
+<file path=customXml/itemProps1.xml><?xml version="1.0" encoding="utf-8"?>
+<ds:datastoreItem xmlns:ds="http://schemas.openxmlformats.org/officeDocument/2006/customXml" ds:itemID="{1481430E-E793-44ED-8491-EFA0242AD99B}">
+  <ds:schemaRefs>
+    <ds:schemaRef ds:uri="http://schemas.openxmlformats.org/officeDocument/2006/bibliography"/>
+  </ds:schemaRefs>
+</ds:datastoreItem>
 </file>
 
-<file path=customXml/itemProps1.xml><?xml version="1.0" encoding="utf-8"?>
+<file path=customXml/itemProps2.xml><?xml version="1.0" encoding="utf-8"?>
 <ds:datastoreItem xmlns:ds="http://schemas.openxmlformats.org/officeDocument/2006/customXml" ds:itemID="{11111111-1234-1234-1234-123412341234}">
   <ds:schemaRefs>
     <ds:schemaRef ds:uri="http://customooxmlschemas.google.com/"/>
     <ds:schemaRef ds:uri="http://schemas.openxmlformats.org/officeDocument/2006/relationships"/>
   </ds:schemaRefs>
 </ds:datastoreItem>
-</file>
-
-<file path=customXml/itemProps2.xml><?xml version="1.0" encoding="utf-8"?>
-<ds:datastoreItem xmlns:ds="http://schemas.openxmlformats.org/officeDocument/2006/customXml" ds:itemID="{1481430E-E793-44ED-8491-EFA0242AD99B}">
-  <ds:schemaRefs>
-    <ds:schemaRef ds:uri="http://schemas.openxmlformats.org/officeDocument/2006/bibliography"/>
-  </ds:schemaRefs>
-</ds:datastoreItem>
 </file>
</xml_diff>